<commit_message>
Update API : Fix Login API; Update Web App: Create login context and login hook
</commit_message>
<xml_diff>
--- a/Documentation/ZaloFakeAPIDoc.docx
+++ b/Documentation/ZaloFakeAPIDoc.docx
@@ -114,10 +114,10 @@
         <w:tblLook w:val="04A0" w:firstRow="1" w:lastRow="0" w:firstColumn="1" w:lastColumn="0" w:noHBand="0" w:noVBand="1"/>
       </w:tblPr>
       <w:tblGrid>
-        <w:gridCol w:w="1588"/>
-        <w:gridCol w:w="2261"/>
-        <w:gridCol w:w="2281"/>
-        <w:gridCol w:w="4180"/>
+        <w:gridCol w:w="1037"/>
+        <w:gridCol w:w="1880"/>
+        <w:gridCol w:w="3288"/>
+        <w:gridCol w:w="4105"/>
       </w:tblGrid>
       <w:tr>
         <w:trPr>
@@ -133,7 +133,6 @@
           </w:tcPr>
           <w:p>
             <w:pPr>
-              <w:spacing w:after="0" w:line="240" w:lineRule="auto"/>
               <w:ind w:right="-260"/>
               <w:jc w:val="center"/>
               <w:rPr>
@@ -145,8 +144,6 @@
             <w:r>
               <w:rPr>
                 <w:rFonts w:ascii="Times New Roman" w:eastAsia="Times New Roman" w:hAnsi="Times New Roman" w:cs="Times New Roman"/>
-                <w:b/>
-                <w:bCs/>
                 <w:color w:val="000000"/>
                 <w:shd w:val="clear" w:color="auto" w:fill="F3F3F3"/>
               </w:rPr>
@@ -183,7 +180,7 @@
         </w:tc>
         <w:tc>
           <w:tcPr>
-            <w:tcW w:w="0" w:type="auto"/>
+            <w:tcW w:w="3288" w:type="dxa"/>
             <w:vAlign w:val="center"/>
             <w:hideMark/>
           </w:tcPr>
@@ -210,7 +207,7 @@
         </w:tc>
         <w:tc>
           <w:tcPr>
-            <w:tcW w:w="0" w:type="auto"/>
+            <w:tcW w:w="4105" w:type="dxa"/>
             <w:vAlign w:val="center"/>
             <w:hideMark/>
           </w:tcPr>
@@ -289,20 +286,6 @@
                 <w:rFonts w:ascii="Times New Roman" w:eastAsia="Times New Roman" w:hAnsi="Times New Roman" w:cs="Times New Roman"/>
                 <w:color w:val="000000"/>
               </w:rPr>
-              <w:t>2</w:t>
-            </w:r>
-            <w:r>
-              <w:rPr>
-                <w:rFonts w:ascii="Times New Roman" w:eastAsia="Times New Roman" w:hAnsi="Times New Roman" w:cs="Times New Roman"/>
-                <w:color w:val="000000"/>
-              </w:rPr>
-              <w:t>5-</w:t>
-            </w:r>
-            <w:r>
-              <w:rPr>
-                <w:rFonts w:ascii="Times New Roman" w:eastAsia="Times New Roman" w:hAnsi="Times New Roman" w:cs="Times New Roman"/>
-                <w:color w:val="000000"/>
-              </w:rPr>
               <w:t>Feb</w:t>
             </w:r>
             <w:r>
@@ -310,6 +293,13 @@
                 <w:rFonts w:ascii="Times New Roman" w:eastAsia="Times New Roman" w:hAnsi="Times New Roman" w:cs="Times New Roman"/>
                 <w:color w:val="000000"/>
               </w:rPr>
+              <w:t>-25</w:t>
+            </w:r>
+            <w:r>
+              <w:rPr>
+                <w:rFonts w:ascii="Times New Roman" w:eastAsia="Times New Roman" w:hAnsi="Times New Roman" w:cs="Times New Roman"/>
+                <w:color w:val="000000"/>
+              </w:rPr>
               <w:t>-20</w:t>
             </w:r>
             <w:r>
@@ -323,7 +313,7 @@
         </w:tc>
         <w:tc>
           <w:tcPr>
-            <w:tcW w:w="0" w:type="auto"/>
+            <w:tcW w:w="3288" w:type="dxa"/>
             <w:vAlign w:val="center"/>
             <w:hideMark/>
           </w:tcPr>
@@ -349,7 +339,7 @@
         </w:tc>
         <w:tc>
           <w:tcPr>
-            <w:tcW w:w="0" w:type="auto"/>
+            <w:tcW w:w="4105" w:type="dxa"/>
             <w:vAlign w:val="center"/>
             <w:hideMark/>
           </w:tcPr>
@@ -393,6 +383,14 @@
                 <w:szCs w:val="24"/>
               </w:rPr>
             </w:pPr>
+            <w:r>
+              <w:rPr>
+                <w:rFonts w:ascii="Times New Roman" w:eastAsia="Times New Roman" w:hAnsi="Times New Roman" w:cs="Times New Roman"/>
+                <w:sz w:val="24"/>
+                <w:szCs w:val="24"/>
+              </w:rPr>
+              <w:t>1.0.1</w:t>
+            </w:r>
           </w:p>
         </w:tc>
         <w:tc>
@@ -410,11 +408,19 @@
                 <w:szCs w:val="24"/>
               </w:rPr>
             </w:pPr>
-          </w:p>
-        </w:tc>
-        <w:tc>
-          <w:tcPr>
-            <w:tcW w:w="0" w:type="auto"/>
+            <w:r>
+              <w:rPr>
+                <w:rFonts w:ascii="Times New Roman" w:eastAsia="Times New Roman" w:hAnsi="Times New Roman" w:cs="Times New Roman"/>
+                <w:sz w:val="24"/>
+                <w:szCs w:val="24"/>
+              </w:rPr>
+              <w:t>March-05-2024</w:t>
+            </w:r>
+          </w:p>
+        </w:tc>
+        <w:tc>
+          <w:tcPr>
+            <w:tcW w:w="3288" w:type="dxa"/>
             <w:vAlign w:val="center"/>
           </w:tcPr>
           <w:p>
@@ -427,11 +433,19 @@
                 <w:szCs w:val="24"/>
               </w:rPr>
             </w:pPr>
-          </w:p>
-        </w:tc>
-        <w:tc>
-          <w:tcPr>
-            <w:tcW w:w="0" w:type="auto"/>
+            <w:r>
+              <w:rPr>
+                <w:rFonts w:ascii="Times New Roman" w:eastAsia="Times New Roman" w:hAnsi="Times New Roman" w:cs="Times New Roman"/>
+                <w:sz w:val="24"/>
+                <w:szCs w:val="24"/>
+              </w:rPr>
+              <w:t>Bui Tri Thuc</w:t>
+            </w:r>
+          </w:p>
+        </w:tc>
+        <w:tc>
+          <w:tcPr>
+            <w:tcW w:w="4105" w:type="dxa"/>
             <w:vAlign w:val="center"/>
           </w:tcPr>
           <w:p>
@@ -444,6 +458,14 @@
                 <w:szCs w:val="24"/>
               </w:rPr>
             </w:pPr>
+            <w:r>
+              <w:rPr>
+                <w:rFonts w:ascii="Times New Roman" w:eastAsia="Times New Roman" w:hAnsi="Times New Roman" w:cs="Times New Roman"/>
+                <w:sz w:val="24"/>
+                <w:szCs w:val="24"/>
+              </w:rPr>
+              <w:t>Change the params (device_id) of Login API request</w:t>
+            </w:r>
           </w:p>
         </w:tc>
       </w:tr>
@@ -1086,6 +1108,20 @@
                 <w:color w:val="000000"/>
               </w:rPr>
               <w:t>device_id</w:t>
+            </w:r>
+            <w:r>
+              <w:rPr>
+                <w:rFonts w:ascii="Times New Roman" w:eastAsia="Times New Roman" w:hAnsi="Times New Roman" w:cs="Times New Roman"/>
+                <w:color w:val="000000"/>
+              </w:rPr>
+              <w:t xml:space="preserve"> </w:t>
+            </w:r>
+            <w:r>
+              <w:rPr>
+                <w:rFonts w:ascii="Times New Roman" w:eastAsia="Times New Roman" w:hAnsi="Times New Roman" w:cs="Times New Roman"/>
+                <w:color w:val="C27BA0"/>
+              </w:rPr>
+              <w:t>[optional]</w:t>
             </w:r>
           </w:p>
         </w:tc>
@@ -1623,42 +1659,7 @@
                 <w:rFonts w:ascii="Times New Roman" w:eastAsia="Times New Roman" w:hAnsi="Times New Roman" w:cs="Times New Roman"/>
                 <w:color w:val="000000"/>
               </w:rPr>
-              <w:t xml:space="preserve">    "accessToken": </w:t>
-            </w:r>
-            <w:r>
-              <w:rPr>
-                <w:rFonts w:ascii="Times New Roman" w:eastAsia="Times New Roman" w:hAnsi="Times New Roman" w:cs="Times New Roman"/>
-                <w:color w:val="000000"/>
-              </w:rPr>
-              <w:t>&lt; A</w:t>
-            </w:r>
-            <w:r>
-              <w:rPr>
-                <w:rFonts w:ascii="Times New Roman" w:eastAsia="Times New Roman" w:hAnsi="Times New Roman" w:cs="Times New Roman"/>
-                <w:color w:val="000000"/>
-              </w:rPr>
-              <w:t>ccess</w:t>
-            </w:r>
-            <w:r>
-              <w:rPr>
-                <w:rFonts w:ascii="Times New Roman" w:eastAsia="Times New Roman" w:hAnsi="Times New Roman" w:cs="Times New Roman"/>
-                <w:color w:val="000000"/>
-              </w:rPr>
-              <w:t xml:space="preserve"> </w:t>
-            </w:r>
-            <w:r>
-              <w:rPr>
-                <w:rFonts w:ascii="Times New Roman" w:eastAsia="Times New Roman" w:hAnsi="Times New Roman" w:cs="Times New Roman"/>
-                <w:color w:val="000000"/>
-              </w:rPr>
-              <w:t>Token</w:t>
-            </w:r>
-            <w:r>
-              <w:rPr>
-                <w:rFonts w:ascii="Times New Roman" w:eastAsia="Times New Roman" w:hAnsi="Times New Roman" w:cs="Times New Roman"/>
-                <w:color w:val="000000"/>
-              </w:rPr>
-              <w:t xml:space="preserve"> &gt;</w:t>
+              <w:t xml:space="preserve">    "accessToken": &lt; Access Token &gt;</w:t>
             </w:r>
           </w:p>
           <w:p>
@@ -1716,7 +1717,27 @@
                 <w:color w:val="C00000"/>
                 <w:vertAlign w:val="superscript"/>
               </w:rPr>
-              <w:t>(1)</w:t>
+              <w:t>(</w:t>
+            </w:r>
+            <w:r>
+              <w:rPr>
+                <w:rFonts w:ascii="Times New Roman" w:eastAsia="Times New Roman" w:hAnsi="Times New Roman" w:cs="Times New Roman"/>
+                <w:b/>
+                <w:bCs/>
+                <w:color w:val="C00000"/>
+                <w:vertAlign w:val="superscript"/>
+              </w:rPr>
+              <w:t>2</w:t>
+            </w:r>
+            <w:r>
+              <w:rPr>
+                <w:rFonts w:ascii="Times New Roman" w:eastAsia="Times New Roman" w:hAnsi="Times New Roman" w:cs="Times New Roman"/>
+                <w:b/>
+                <w:bCs/>
+                <w:color w:val="C00000"/>
+                <w:vertAlign w:val="superscript"/>
+              </w:rPr>
+              <w:t>)</w:t>
             </w:r>
           </w:p>
         </w:tc>
@@ -2010,45 +2031,24 @@
                 <w:rFonts w:ascii="Times New Roman" w:eastAsia="Times New Roman" w:hAnsi="Times New Roman" w:cs="Times New Roman"/>
                 <w:color w:val="000000"/>
               </w:rPr>
-              <w:t xml:space="preserve">    "accessToken": &lt; Access Token &gt;</w:t>
-            </w:r>
-            <w:r>
-              <w:rPr>
-                <w:rFonts w:ascii="Times New Roman" w:eastAsia="Times New Roman" w:hAnsi="Times New Roman" w:cs="Times New Roman"/>
-                <w:color w:val="000000"/>
-              </w:rPr>
-              <w:t>,</w:t>
-            </w:r>
-          </w:p>
-          <w:p>
-            <w:pPr>
-              <w:spacing w:after="0" w:line="240" w:lineRule="auto"/>
-              <w:ind w:right="-260"/>
-              <w:rPr>
-                <w:rFonts w:ascii="Times New Roman" w:eastAsia="Times New Roman" w:hAnsi="Times New Roman" w:cs="Times New Roman"/>
-                <w:color w:val="000000"/>
-              </w:rPr>
-            </w:pPr>
-            <w:r>
-              <w:rPr>
-                <w:rFonts w:ascii="Times New Roman" w:eastAsia="Times New Roman" w:hAnsi="Times New Roman" w:cs="Times New Roman"/>
-                <w:color w:val="000000"/>
-              </w:rPr>
-              <w:t xml:space="preserve">    </w:t>
-            </w:r>
-            <w:r>
-              <w:rPr>
-                <w:rFonts w:ascii="Times New Roman" w:eastAsia="Times New Roman" w:hAnsi="Times New Roman" w:cs="Times New Roman"/>
-                <w:color w:val="000000"/>
-              </w:rPr>
-              <w:t>"refreshToken":</w:t>
-            </w:r>
-            <w:r>
-              <w:rPr>
-                <w:rFonts w:ascii="Times New Roman" w:eastAsia="Times New Roman" w:hAnsi="Times New Roman" w:cs="Times New Roman"/>
-                <w:color w:val="000000"/>
-              </w:rPr>
-              <w:t xml:space="preserve"> &lt;Refresh Token&gt;</w:t>
+              <w:t xml:space="preserve">    "accessToken": &lt; Access Token &gt;,</w:t>
+            </w:r>
+          </w:p>
+          <w:p>
+            <w:pPr>
+              <w:spacing w:after="0" w:line="240" w:lineRule="auto"/>
+              <w:ind w:right="-260"/>
+              <w:rPr>
+                <w:rFonts w:ascii="Times New Roman" w:eastAsia="Times New Roman" w:hAnsi="Times New Roman" w:cs="Times New Roman"/>
+                <w:color w:val="000000"/>
+              </w:rPr>
+            </w:pPr>
+            <w:r>
+              <w:rPr>
+                <w:rFonts w:ascii="Times New Roman" w:eastAsia="Times New Roman" w:hAnsi="Times New Roman" w:cs="Times New Roman"/>
+                <w:color w:val="000000"/>
+              </w:rPr>
+              <w:t xml:space="preserve">    "refreshToken": &lt;Refresh Token&gt;</w:t>
             </w:r>
           </w:p>
           <w:p>
@@ -2105,14 +2105,7 @@
                 <w:rFonts w:ascii="Times New Roman" w:eastAsia="Times New Roman" w:hAnsi="Times New Roman" w:cs="Times New Roman"/>
                 <w:color w:val="000000"/>
               </w:rPr>
-              <w:t xml:space="preserve">Login on </w:t>
-            </w:r>
-            <w:r>
-              <w:rPr>
-                <w:rFonts w:ascii="Times New Roman" w:eastAsia="Times New Roman" w:hAnsi="Times New Roman" w:cs="Times New Roman"/>
-                <w:color w:val="000000"/>
-              </w:rPr>
-              <w:t>Mobile</w:t>
+              <w:t>Login on Mobile</w:t>
             </w:r>
           </w:p>
         </w:tc>
@@ -2507,7 +2500,106 @@
           <w:sz w:val="20"/>
           <w:szCs w:val="20"/>
         </w:rPr>
-        <w:t xml:space="preserve">(1) : </w:t>
+        <w:t>(</w:t>
+      </w:r>
+      <w:r>
+        <w:rPr>
+          <w:rFonts w:ascii="Times New Roman" w:eastAsia="Times New Roman" w:hAnsi="Times New Roman" w:cs="Times New Roman"/>
+          <w:b/>
+          <w:bCs/>
+          <w:i/>
+          <w:iCs/>
+          <w:color w:val="C00000"/>
+          <w:sz w:val="20"/>
+          <w:szCs w:val="20"/>
+        </w:rPr>
+        <w:t>1</w:t>
+      </w:r>
+      <w:r>
+        <w:rPr>
+          <w:rFonts w:ascii="Times New Roman" w:eastAsia="Times New Roman" w:hAnsi="Times New Roman" w:cs="Times New Roman"/>
+          <w:b/>
+          <w:bCs/>
+          <w:i/>
+          <w:iCs/>
+          <w:color w:val="C00000"/>
+          <w:sz w:val="20"/>
+          <w:szCs w:val="20"/>
+        </w:rPr>
+        <w:t xml:space="preserve">) : </w:t>
+      </w:r>
+      <w:r>
+        <w:rPr>
+          <w:rFonts w:ascii="Times New Roman" w:eastAsia="Times New Roman" w:hAnsi="Times New Roman" w:cs="Times New Roman"/>
+          <w:sz w:val="20"/>
+          <w:szCs w:val="20"/>
+        </w:rPr>
+        <w:t xml:space="preserve">If login form web applications, </w:t>
+      </w:r>
+      <w:r>
+        <w:rPr>
+          <w:rFonts w:ascii="Times New Roman" w:eastAsia="Times New Roman" w:hAnsi="Times New Roman" w:cs="Times New Roman"/>
+          <w:sz w:val="20"/>
+          <w:szCs w:val="20"/>
+        </w:rPr>
+        <w:t>device_id is not required</w:t>
+      </w:r>
+      <w:r>
+        <w:rPr>
+          <w:rFonts w:ascii="Times New Roman" w:eastAsia="Times New Roman" w:hAnsi="Times New Roman" w:cs="Times New Roman"/>
+          <w:sz w:val="20"/>
+          <w:szCs w:val="20"/>
+        </w:rPr>
+        <w:t>, server will be genarate and manager this base on user IP Address</w:t>
+      </w:r>
+    </w:p>
+    <w:p>
+      <w:pPr>
+        <w:spacing w:after="240" w:line="240" w:lineRule="auto"/>
+        <w:rPr>
+          <w:rFonts w:ascii="Times New Roman" w:eastAsia="Times New Roman" w:hAnsi="Times New Roman" w:cs="Times New Roman"/>
+          <w:sz w:val="20"/>
+          <w:szCs w:val="20"/>
+        </w:rPr>
+      </w:pPr>
+      <w:r>
+        <w:rPr>
+          <w:rFonts w:ascii="Times New Roman" w:eastAsia="Times New Roman" w:hAnsi="Times New Roman" w:cs="Times New Roman"/>
+          <w:b/>
+          <w:bCs/>
+          <w:i/>
+          <w:iCs/>
+          <w:color w:val="C00000"/>
+          <w:sz w:val="20"/>
+          <w:szCs w:val="20"/>
+        </w:rPr>
+        <w:t>(</w:t>
+      </w:r>
+      <w:r>
+        <w:rPr>
+          <w:rFonts w:ascii="Times New Roman" w:eastAsia="Times New Roman" w:hAnsi="Times New Roman" w:cs="Times New Roman"/>
+          <w:b/>
+          <w:bCs/>
+          <w:i/>
+          <w:iCs/>
+          <w:color w:val="C00000"/>
+          <w:sz w:val="20"/>
+          <w:szCs w:val="20"/>
+        </w:rPr>
+        <w:t>2</w:t>
+      </w:r>
+      <w:r>
+        <w:rPr>
+          <w:rFonts w:ascii="Times New Roman" w:eastAsia="Times New Roman" w:hAnsi="Times New Roman" w:cs="Times New Roman"/>
+          <w:b/>
+          <w:bCs/>
+          <w:i/>
+          <w:iCs/>
+          <w:color w:val="C00000"/>
+          <w:sz w:val="20"/>
+          <w:szCs w:val="20"/>
+        </w:rPr>
+        <w:t xml:space="preserve">) : </w:t>
       </w:r>
       <w:r>
         <w:rPr>
@@ -3809,14 +3901,7 @@
           <w:rFonts w:ascii="Times New Roman" w:eastAsia="Times New Roman" w:hAnsi="Times New Roman" w:cs="Times New Roman"/>
           <w:color w:val="000000"/>
         </w:rPr>
-        <w:t>Register</w:t>
-      </w:r>
-      <w:r>
-        <w:rPr>
-          <w:rFonts w:ascii="Times New Roman" w:eastAsia="Times New Roman" w:hAnsi="Times New Roman" w:cs="Times New Roman"/>
-          <w:color w:val="000000"/>
-        </w:rPr>
-        <w:t xml:space="preserve"> the user</w:t>
+        <w:t>Register the user</w:t>
       </w:r>
       <w:r>
         <w:rPr>
@@ -4667,21 +4752,7 @@
                 <w:rFonts w:ascii="Times New Roman" w:eastAsia="Times New Roman" w:hAnsi="Times New Roman" w:cs="Times New Roman"/>
                 <w:color w:val="000000"/>
               </w:rPr>
-              <w:t xml:space="preserve">        "phone": </w:t>
-            </w:r>
-            <w:r>
-              <w:rPr>
-                <w:rFonts w:ascii="Times New Roman" w:eastAsia="Times New Roman" w:hAnsi="Times New Roman" w:cs="Times New Roman"/>
-                <w:color w:val="000000"/>
-              </w:rPr>
-              <w:t>&lt;phone of user sign up&gt;</w:t>
-            </w:r>
-            <w:r>
-              <w:rPr>
-                <w:rFonts w:ascii="Times New Roman" w:eastAsia="Times New Roman" w:hAnsi="Times New Roman" w:cs="Times New Roman"/>
-                <w:color w:val="000000"/>
-              </w:rPr>
-              <w:t>,</w:t>
+              <w:t xml:space="preserve">        "phone": &lt;phone of user sign up&gt;,</w:t>
             </w:r>
           </w:p>
           <w:p>

</xml_diff>